<commit_message>
added exceptions and try catch blocks to all models, view and controller.
streamlined and distributed methods.

added valuechecks to growthCoefficientCalculatorModel and clothingSizeCalulatorModel

added inputchecks to scannerModel.

added SDD and TDD documents

tested growthCoefficientCalculatorModel
</commit_message>
<xml_diff>
--- a/Diagrams and Strategies/Software Test Documentation/Protokoll Äquivalenzklassen checkIfValuesAreInbound.docx
+++ b/Diagrams and Strategies/Software Test Documentation/Protokoll Äquivalenzklassen checkIfValuesAreInbound.docx
@@ -416,13 +416,24 @@
           <w:tcPr>
             <w:tcW w:w="1843" w:type="dxa"/>
           </w:tcPr>
-          <w:p/>
+          <w:p>
+            <w:pPr>
+              <w:jc w:val="center"/>
+            </w:pPr>
+            <w:r>
+              <w:t>x</w:t>
+            </w:r>
+          </w:p>
         </w:tc>
         <w:tc>
           <w:tcPr>
             <w:tcW w:w="1843" w:type="dxa"/>
           </w:tcPr>
-          <w:p/>
+          <w:p>
+            <w:pPr>
+              <w:jc w:val="center"/>
+            </w:pPr>
+          </w:p>
         </w:tc>
       </w:tr>
       <w:tr>
@@ -464,13 +475,24 @@
           <w:tcPr>
             <w:tcW w:w="1843" w:type="dxa"/>
           </w:tcPr>
-          <w:p/>
+          <w:p>
+            <w:pPr>
+              <w:jc w:val="center"/>
+            </w:pPr>
+            <w:r>
+              <w:t>x</w:t>
+            </w:r>
+          </w:p>
         </w:tc>
         <w:tc>
           <w:tcPr>
             <w:tcW w:w="1843" w:type="dxa"/>
           </w:tcPr>
-          <w:p/>
+          <w:p>
+            <w:pPr>
+              <w:jc w:val="center"/>
+            </w:pPr>
+          </w:p>
         </w:tc>
       </w:tr>
       <w:tr>
@@ -512,13 +534,24 @@
           <w:tcPr>
             <w:tcW w:w="1843" w:type="dxa"/>
           </w:tcPr>
-          <w:p/>
+          <w:p>
+            <w:pPr>
+              <w:jc w:val="center"/>
+            </w:pPr>
+            <w:r>
+              <w:t>x</w:t>
+            </w:r>
+          </w:p>
         </w:tc>
         <w:tc>
           <w:tcPr>
             <w:tcW w:w="1843" w:type="dxa"/>
           </w:tcPr>
-          <w:p/>
+          <w:p>
+            <w:pPr>
+              <w:jc w:val="center"/>
+            </w:pPr>
+          </w:p>
         </w:tc>
       </w:tr>
       <w:tr>
@@ -560,13 +593,24 @@
           <w:tcPr>
             <w:tcW w:w="1843" w:type="dxa"/>
           </w:tcPr>
-          <w:p/>
+          <w:p>
+            <w:pPr>
+              <w:jc w:val="center"/>
+            </w:pPr>
+            <w:r>
+              <w:t>x</w:t>
+            </w:r>
+          </w:p>
         </w:tc>
         <w:tc>
           <w:tcPr>
             <w:tcW w:w="1843" w:type="dxa"/>
           </w:tcPr>
-          <w:p/>
+          <w:p>
+            <w:pPr>
+              <w:jc w:val="center"/>
+            </w:pPr>
+          </w:p>
         </w:tc>
       </w:tr>
       <w:tr>
@@ -613,13 +657,24 @@
           <w:tcPr>
             <w:tcW w:w="1843" w:type="dxa"/>
           </w:tcPr>
-          <w:p/>
+          <w:p>
+            <w:pPr>
+              <w:jc w:val="center"/>
+            </w:pPr>
+            <w:r>
+              <w:t>x</w:t>
+            </w:r>
+          </w:p>
         </w:tc>
         <w:tc>
           <w:tcPr>
             <w:tcW w:w="1843" w:type="dxa"/>
           </w:tcPr>
-          <w:p/>
+          <w:p>
+            <w:pPr>
+              <w:jc w:val="center"/>
+            </w:pPr>
+          </w:p>
         </w:tc>
       </w:tr>
       <w:tr>
@@ -661,13 +716,24 @@
           <w:tcPr>
             <w:tcW w:w="1843" w:type="dxa"/>
           </w:tcPr>
-          <w:p/>
+          <w:p>
+            <w:pPr>
+              <w:jc w:val="center"/>
+            </w:pPr>
+            <w:r>
+              <w:t>x</w:t>
+            </w:r>
+          </w:p>
         </w:tc>
         <w:tc>
           <w:tcPr>
             <w:tcW w:w="1843" w:type="dxa"/>
           </w:tcPr>
-          <w:p/>
+          <w:p>
+            <w:pPr>
+              <w:jc w:val="center"/>
+            </w:pPr>
+          </w:p>
         </w:tc>
       </w:tr>
     </w:tbl>

</xml_diff>